<commit_message>
DESCW-692 revert some changes but add lodash
* revert changes to controller and route
* got JSON export working again
* installed lodash and now its explicitly in the package.json
</commit_message>
<xml_diff>
--- a/backend/reports/PA_ActiveProjectsByPortfolio_template.docx
+++ b/backend/reports/PA_ActiveProjectsByPortfolio_template.docx
@@ -21,14 +21,14 @@
         <w:tblLook w:val="04A0" w:firstRow="1" w:lastRow="0" w:firstColumn="1" w:lastColumn="0" w:noHBand="0" w:noVBand="1"/>
       </w:tblPr>
       <w:tblGrid>
-        <w:gridCol w:w="2003"/>
-        <w:gridCol w:w="2071"/>
-        <w:gridCol w:w="1807"/>
-        <w:gridCol w:w="1878"/>
-        <w:gridCol w:w="1772"/>
-        <w:gridCol w:w="1735"/>
-        <w:gridCol w:w="2037"/>
-        <w:gridCol w:w="1969"/>
+        <w:gridCol w:w="4940"/>
+        <w:gridCol w:w="1760"/>
+        <w:gridCol w:w="1469"/>
+        <w:gridCol w:w="1547"/>
+        <w:gridCol w:w="1547"/>
+        <w:gridCol w:w="1547"/>
+        <w:gridCol w:w="1547"/>
+        <w:gridCol w:w="915"/>
       </w:tblGrid>
       <w:tr>
         <w:trPr>
@@ -521,7 +521,31 @@
               <w:rPr>
                 <w:noProof/>
               </w:rPr>
-              <w:t>{d.data.active_projects[i].project.number}  {d.data.active_projects[i].project_name}</w:t>
+              <w:t>{d.data.active_projects[i].project</w:t>
+            </w:r>
+            <w:r>
+              <w:rPr>
+                <w:noProof/>
+              </w:rPr>
+              <w:t>s[i]</w:t>
+            </w:r>
+            <w:r>
+              <w:rPr>
+                <w:noProof/>
+              </w:rPr>
+              <w:t>.</w:t>
+            </w:r>
+            <w:r>
+              <w:rPr>
+                <w:noProof/>
+              </w:rPr>
+              <w:t>project_</w:t>
+            </w:r>
+            <w:r>
+              <w:rPr>
+                <w:noProof/>
+              </w:rPr>
+              <w:t xml:space="preserve">number}  </w:t>
             </w:r>
           </w:p>
         </w:tc>
@@ -536,12 +560,6 @@
                 <w:noProof/>
               </w:rPr>
             </w:pPr>
-            <w:r>
-              <w:rPr>
-                <w:noProof/>
-              </w:rPr>
-              <w:t>{d.data.active_projects[i].project_manager}</w:t>
-            </w:r>
           </w:p>
         </w:tc>
         <w:tc>
@@ -555,12 +573,6 @@
                 <w:noProof/>
               </w:rPr>
             </w:pPr>
-            <w:r>
-              <w:rPr>
-                <w:noProof/>
-              </w:rPr>
-              <w:t>{d.data.active_projects[i].description}</w:t>
-            </w:r>
           </w:p>
         </w:tc>
         <w:tc>
@@ -574,12 +586,6 @@
                 <w:noProof/>
               </w:rPr>
             </w:pPr>
-            <w:r>
-              <w:rPr>
-                <w:noProof/>
-              </w:rPr>
-              <w:t>{d.data.active_projects[i].project_type}</w:t>
-            </w:r>
           </w:p>
         </w:tc>
         <w:tc>
@@ -593,24 +599,6 @@
                 <w:noProof/>
               </w:rPr>
             </w:pPr>
-            <w:r>
-              <w:rPr>
-                <w:noProof/>
-              </w:rPr>
-              <w:t>{d.data.active_projects[i].</w:t>
-            </w:r>
-            <w:r>
-              <w:rPr>
-                <w:noProof/>
-              </w:rPr>
-              <w:t>start_date</w:t>
-            </w:r>
-            <w:r>
-              <w:rPr>
-                <w:noProof/>
-              </w:rPr>
-              <w:t>}</w:t>
-            </w:r>
           </w:p>
         </w:tc>
         <w:tc>
@@ -624,24 +612,6 @@
                 <w:noProof/>
               </w:rPr>
             </w:pPr>
-            <w:r>
-              <w:rPr>
-                <w:noProof/>
-              </w:rPr>
-              <w:t>{d.data.active_projects[i].</w:t>
-            </w:r>
-            <w:r>
-              <w:rPr>
-                <w:noProof/>
-              </w:rPr>
-              <w:t>end_date</w:t>
-            </w:r>
-            <w:r>
-              <w:rPr>
-                <w:noProof/>
-              </w:rPr>
-              <w:t>}</w:t>
-            </w:r>
           </w:p>
         </w:tc>
         <w:tc>
@@ -655,24 +625,6 @@
                 <w:noProof/>
               </w:rPr>
             </w:pPr>
-            <w:r>
-              <w:rPr>
-                <w:noProof/>
-              </w:rPr>
-              <w:t>{d.data.active_projects[i].</w:t>
-            </w:r>
-            <w:r>
-              <w:rPr>
-                <w:noProof/>
-              </w:rPr>
-              <w:t>planned_budget</w:t>
-            </w:r>
-            <w:r>
-              <w:rPr>
-                <w:noProof/>
-              </w:rPr>
-              <w:t>}</w:t>
-            </w:r>
           </w:p>
         </w:tc>
         <w:tc>
@@ -686,24 +638,6 @@
                 <w:noProof/>
               </w:rPr>
             </w:pPr>
-            <w:r>
-              <w:rPr>
-                <w:noProof/>
-              </w:rPr>
-              <w:t>{d.data.active_projects[i].</w:t>
-            </w:r>
-            <w:r>
-              <w:rPr>
-                <w:noProof/>
-              </w:rPr>
-              <w:t>client_ministry</w:t>
-            </w:r>
-            <w:r>
-              <w:rPr>
-                <w:noProof/>
-              </w:rPr>
-              <w:t>}</w:t>
-            </w:r>
           </w:p>
         </w:tc>
       </w:tr>

</xml_diff>